<commit_message>
Update INSY6212 Assignment 2 - (CommCare).docx
</commit_message>
<xml_diff>
--- a/INSY6212 Assignment 2 - (CommCare).docx
+++ b/INSY6212 Assignment 2 - (CommCare).docx
@@ -5,7 +5,12 @@
     <w:sdt>
       <w:sdtPr>
         <w:rPr>
+          <w:rFonts w:eastAsiaTheme="minorHAnsi"/>
+          <w:kern w:val="2"/>
           <w:sz w:val="2"/>
+          <w:szCs w:val="24"/>
+          <w:lang w:val="en-ZA"/>
+          <w14:ligatures w14:val="standardContextual"/>
         </w:rPr>
         <w:id w:val="-1328280289"/>
         <w:docPartObj>
@@ -15,12 +20,7 @@
       </w:sdtPr>
       <w:sdtEndPr>
         <w:rPr>
-          <w:rFonts w:eastAsiaTheme="minorHAnsi"/>
-          <w:kern w:val="2"/>
           <w:sz w:val="24"/>
-          <w:szCs w:val="24"/>
-          <w:lang w:val="en-ZA"/>
-          <w14:ligatures w14:val="standardContextual"/>
         </w:rPr>
       </w:sdtEndPr>
       <w:sdtContent>
@@ -2584,7 +2584,7 @@
           <w:sz w:val="22"/>
           <w:szCs w:val="22"/>
         </w:rPr>
-        <w:t>“</w:t>
+        <w:t>“INSY6212 CommCare - Q.2 (WBS)”</w:t>
       </w:r>
       <w:r>
         <w:rPr>
@@ -2593,7 +2593,51 @@
           <w:sz w:val="22"/>
           <w:szCs w:val="22"/>
         </w:rPr>
-        <w:t>INSY6212 CommCare - Q.2 (WBS)</w:t>
+        <w:t>.</w:t>
+      </w:r>
+    </w:p>
+    <w:p/>
+    <w:p/>
+    <w:p/>
+    <w:p>
+      <w:pPr>
+        <w:pStyle w:val="Heading1"/>
+        <w:jc w:val="center"/>
+        <w:rPr>
+          <w:u w:val="single"/>
+        </w:rPr>
+      </w:pPr>
+      <w:r>
+        <w:rPr>
+          <w:u w:val="single"/>
+        </w:rPr>
+        <w:lastRenderedPageBreak/>
+        <w:t>Question 3</w:t>
+      </w:r>
+    </w:p>
+    <w:p/>
+    <w:p>
+      <w:pPr>
+        <w:pStyle w:val="Heading2"/>
+      </w:pPr>
+      <w:r>
+        <w:t>Q.3.1)</w:t>
+      </w:r>
+    </w:p>
+    <w:p>
+      <w:r>
+        <w:t>(Gido et al., 2022)</w:t>
+      </w:r>
+    </w:p>
+    <w:p>
+      <w:r>
+        <w:t xml:space="preserve">This question was completed using Microsoft Project </w:t>
+      </w:r>
+      <w:r>
+        <w:t>(Microsoft, 2025b)</w:t>
+      </w:r>
+      <w:r>
+        <w:t xml:space="preserve">. Please refer to the file submitted named </w:t>
       </w:r>
       <w:r>
         <w:rPr>
@@ -2602,7 +2646,7 @@
           <w:sz w:val="22"/>
           <w:szCs w:val="22"/>
         </w:rPr>
-        <w:t>”</w:t>
+        <w:t>“INSY6212 Assignment 2 Q.3.1 - CommCare”</w:t>
       </w:r>
       <w:r>
         <w:rPr>
@@ -2613,50 +2657,6 @@
         </w:rPr>
         <w:t>.</w:t>
       </w:r>
-    </w:p>
-    <w:p/>
-    <w:p/>
-    <w:p/>
-    <w:p>
-      <w:pPr>
-        <w:pStyle w:val="Heading1"/>
-        <w:jc w:val="center"/>
-        <w:rPr>
-          <w:u w:val="single"/>
-        </w:rPr>
-      </w:pPr>
-      <w:r>
-        <w:rPr>
-          <w:u w:val="single"/>
-        </w:rPr>
-        <w:lastRenderedPageBreak/>
-        <w:t>Question 3</w:t>
-      </w:r>
-    </w:p>
-    <w:p/>
-    <w:p>
-      <w:pPr>
-        <w:pStyle w:val="Heading2"/>
-      </w:pPr>
-      <w:r>
-        <w:t>Q.3.1)</w:t>
-      </w:r>
-    </w:p>
-    <w:p>
-      <w:r>
-        <w:t>(Gido et al., 2022)</w:t>
-      </w:r>
-    </w:p>
-    <w:p>
-      <w:r>
-        <w:t xml:space="preserve">This question was completed using Microsoft Project </w:t>
-      </w:r>
-      <w:r>
-        <w:t>(Microsoft, 2025b)</w:t>
-      </w:r>
-      <w:r>
-        <w:t xml:space="preserve">. Please refer to the file submitted named </w:t>
-      </w:r>
       <w:r>
         <w:rPr>
           <w:i/>
@@ -2664,50 +2664,14 @@
           <w:sz w:val="22"/>
           <w:szCs w:val="22"/>
         </w:rPr>
-        <w:t>“</w:t>
-      </w:r>
-      <w:r>
-        <w:rPr>
-          <w:i/>
-          <w:iCs/>
-          <w:sz w:val="22"/>
-          <w:szCs w:val="22"/>
-        </w:rPr>
-        <w:t>INSY6212 Assignment 2 Q.3.1 - CommCare</w:t>
-      </w:r>
-      <w:r>
-        <w:rPr>
-          <w:i/>
-          <w:iCs/>
-          <w:sz w:val="22"/>
-          <w:szCs w:val="22"/>
-        </w:rPr>
-        <w:t>”</w:t>
-      </w:r>
-      <w:r>
-        <w:rPr>
-          <w:i/>
-          <w:iCs/>
-          <w:sz w:val="22"/>
-          <w:szCs w:val="22"/>
-        </w:rPr>
+        <w:t xml:space="preserve"> </w:t>
+      </w:r>
+      <w:r>
+        <w:t>Screenshots are included below</w:t>
+      </w:r>
+      <w:r>
         <w:t>.</w:t>
       </w:r>
-      <w:r>
-        <w:rPr>
-          <w:i/>
-          <w:iCs/>
-          <w:sz w:val="22"/>
-          <w:szCs w:val="22"/>
-        </w:rPr>
-        <w:t xml:space="preserve"> </w:t>
-      </w:r>
-      <w:r>
-        <w:t>Screenshots are included below</w:t>
-      </w:r>
-      <w:r>
-        <w:t>.</w:t>
-      </w:r>
     </w:p>
     <w:p/>
     <w:p>
@@ -2757,6 +2721,7 @@
         <w:rPr>
           <w:b/>
           <w:bCs/>
+          <w:noProof/>
         </w:rPr>
         <w:drawing>
           <wp:inline distT="0" distB="0" distL="0" distR="0" wp14:anchorId="72810D35" wp14:editId="7E9EA593">
@@ -2819,6 +2784,9 @@
     </w:p>
     <w:p>
       <w:r>
+        <w:rPr>
+          <w:noProof/>
+        </w:rPr>
         <w:drawing>
           <wp:inline distT="0" distB="0" distL="0" distR="0" wp14:anchorId="1D611875" wp14:editId="1CC8FB3A">
             <wp:extent cx="5731510" cy="4040505"/>
@@ -2948,6 +2916,9 @@
     </w:p>
     <w:p>
       <w:r>
+        <w:rPr>
+          <w:noProof/>
+        </w:rPr>
         <w:drawing>
           <wp:inline distT="0" distB="0" distL="0" distR="0" wp14:anchorId="19159B69" wp14:editId="07BD0922">
             <wp:extent cx="5731510" cy="3658870"/>
@@ -3415,7 +3386,7 @@
           <w:noProof/>
         </w:rPr>
         <w:drawing>
-          <wp:inline distT="0" distB="0" distL="0" distR="0" wp14:anchorId="3D0A94EF" wp14:editId="210E2869">
+          <wp:inline distT="0" distB="0" distL="0" distR="0" wp14:anchorId="3D0A94EF" wp14:editId="01CB2256">
             <wp:extent cx="5236234" cy="2795719"/>
             <wp:effectExtent l="0" t="0" r="2540" b="5080"/>
             <wp:docPr id="1464634441" name="Picture 5"/>
@@ -4109,21 +4080,7 @@
           <w:i/>
           <w:iCs/>
         </w:rPr>
-        <w:t>(</w:t>
-      </w:r>
-      <w:r>
-        <w:rPr>
-          <w:i/>
-          <w:iCs/>
-        </w:rPr>
-        <w:t>ST10361554</w:t>
-      </w:r>
-      <w:r>
-        <w:rPr>
-          <w:i/>
-          <w:iCs/>
-        </w:rPr>
-        <w:t>)</w:t>
+        <w:t>(ST10361554)</w:t>
       </w:r>
     </w:p>
     <w:p>
@@ -4156,7 +4113,7 @@
           <w:i/>
           <w:iCs/>
         </w:rPr>
-        <w:t>ST10361554</w:t>
+        <w:t>ST10247982</w:t>
       </w:r>
       <w:r>
         <w:rPr>
@@ -4189,21 +4146,7 @@
           <w:i/>
           <w:iCs/>
         </w:rPr>
-        <w:t>(</w:t>
-      </w:r>
-      <w:r>
-        <w:rPr>
-          <w:i/>
-          <w:iCs/>
-        </w:rPr>
-        <w:t>ST10249838</w:t>
-      </w:r>
-      <w:r>
-        <w:rPr>
-          <w:i/>
-          <w:iCs/>
-        </w:rPr>
-        <w:t>)</w:t>
+        <w:t>(ST10249838)</w:t>
       </w:r>
     </w:p>
     <w:p>
@@ -4225,21 +4168,7 @@
           <w:i/>
           <w:iCs/>
         </w:rPr>
-        <w:t>(</w:t>
-      </w:r>
-      <w:r>
-        <w:rPr>
-          <w:i/>
-          <w:iCs/>
-        </w:rPr>
-        <w:t>ST10022006</w:t>
-      </w:r>
-      <w:r>
-        <w:rPr>
-          <w:i/>
-          <w:iCs/>
-        </w:rPr>
-        <w:t>)</w:t>
+        <w:t>(ST10022006)</w:t>
       </w:r>
     </w:p>
     <w:p/>
@@ -5934,6 +5863,7 @@
   <w:style w:type="character" w:default="1" w:styleId="DefaultParagraphFont">
     <w:name w:val="Default Paragraph Font"/>
     <w:uiPriority w:val="1"/>
+    <w:semiHidden/>
     <w:unhideWhenUsed/>
   </w:style>
   <w:style w:type="table" w:default="1" w:styleId="TableNormal">

</xml_diff>